<commit_message>
Mejorada plantilla de test y archivos temporales en backend
</commit_message>
<xml_diff>
--- a/templates/example1.docx
+++ b/templates/example1.docx
@@ -76,6 +76,181 @@
     <w:p>
       <w:pPr>
         <w:pStyle w:val="Normal"/>
+        <w:bidi w:val="0"/>
+        <w:jc w:val="left"/>
+        <w:rPr/>
+      </w:pPr>
+      <w:r>
+        <w:rPr/>
+      </w:r>
+    </w:p>
+    <w:p>
+      <w:pPr>
+        <w:pStyle w:val="Normal"/>
+        <w:bidi w:val="0"/>
+        <w:jc w:val="left"/>
+        <w:rPr/>
+      </w:pPr>
+      <w:r>
+        <w:rPr/>
+      </w:r>
+    </w:p>
+    <w:tbl>
+      <w:tblPr>
+        <w:tblW w:w="9645" w:type="dxa"/>
+        <w:jc w:val="left"/>
+        <w:tblInd w:w="0" w:type="dxa"/>
+        <w:tblLayout w:type="fixed"/>
+        <w:tblCellMar>
+          <w:top w:w="0" w:type="dxa"/>
+          <w:left w:w="0" w:type="dxa"/>
+          <w:bottom w:w="0" w:type="dxa"/>
+          <w:right w:w="0" w:type="dxa"/>
+        </w:tblCellMar>
+      </w:tblPr>
+      <w:tblGrid>
+        <w:gridCol w:w="4230"/>
+        <w:gridCol w:w="1230"/>
+        <w:gridCol w:w="4185"/>
+      </w:tblGrid>
+      <w:tr>
+        <w:trPr/>
+        <w:tc>
+          <w:tcPr>
+            <w:tcW w:w="4230" w:type="dxa"/>
+            <w:tcBorders/>
+          </w:tcPr>
+          <w:p>
+            <w:pPr>
+              <w:pStyle w:val="TableContents"/>
+              <w:rPr>
+                <w:b/>
+                <w:b/>
+                <w:bCs/>
+              </w:rPr>
+            </w:pPr>
+            <w:r>
+              <w:rPr>
+                <w:b/>
+                <w:bCs/>
+              </w:rPr>
+              <w:t>Nombre</w:t>
+            </w:r>
+          </w:p>
+        </w:tc>
+        <w:tc>
+          <w:tcPr>
+            <w:tcW w:w="1230" w:type="dxa"/>
+            <w:tcBorders/>
+          </w:tcPr>
+          <w:p>
+            <w:pPr>
+              <w:pStyle w:val="TableContents"/>
+              <w:rPr>
+                <w:b/>
+                <w:b/>
+                <w:bCs/>
+              </w:rPr>
+            </w:pPr>
+            <w:r>
+              <w:rPr>
+                <w:b/>
+                <w:bCs/>
+              </w:rPr>
+              <w:t>Edad</w:t>
+            </w:r>
+          </w:p>
+        </w:tc>
+        <w:tc>
+          <w:tcPr>
+            <w:tcW w:w="4185" w:type="dxa"/>
+            <w:tcBorders/>
+          </w:tcPr>
+          <w:p>
+            <w:pPr>
+              <w:pStyle w:val="TableContents"/>
+              <w:rPr>
+                <w:b/>
+                <w:b/>
+                <w:bCs/>
+              </w:rPr>
+            </w:pPr>
+            <w:r>
+              <w:rPr>
+                <w:b/>
+                <w:bCs/>
+              </w:rPr>
+              <w:t>Ciudad{% for usuario in usuarios %}</w:t>
+            </w:r>
+          </w:p>
+        </w:tc>
+      </w:tr>
+      <w:tr>
+        <w:trPr/>
+        <w:tc>
+          <w:tcPr>
+            <w:tcW w:w="4230" w:type="dxa"/>
+            <w:tcBorders/>
+          </w:tcPr>
+          <w:p>
+            <w:pPr>
+              <w:pStyle w:val="TableContents"/>
+              <w:rPr/>
+            </w:pPr>
+            <w:r>
+              <w:rPr/>
+              <w:t>{{ usuario.nombre }}</w:t>
+            </w:r>
+          </w:p>
+        </w:tc>
+        <w:tc>
+          <w:tcPr>
+            <w:tcW w:w="1230" w:type="dxa"/>
+            <w:tcBorders/>
+          </w:tcPr>
+          <w:p>
+            <w:pPr>
+              <w:pStyle w:val="TableContents"/>
+              <w:rPr/>
+            </w:pPr>
+            <w:r>
+              <w:rPr/>
+              <w:t>{{ usuario.edad }}</w:t>
+            </w:r>
+          </w:p>
+        </w:tc>
+        <w:tc>
+          <w:tcPr>
+            <w:tcW w:w="4185" w:type="dxa"/>
+            <w:tcBorders/>
+          </w:tcPr>
+          <w:p>
+            <w:pPr>
+              <w:pStyle w:val="TableContents"/>
+              <w:rPr/>
+            </w:pPr>
+            <w:r>
+              <w:rPr/>
+              <w:t>{{ usuario.ciudad }}{% endfor %}</w:t>
+            </w:r>
+          </w:p>
+        </w:tc>
+      </w:tr>
+    </w:tbl>
+    <w:p>
+      <w:pPr>
+        <w:pStyle w:val="Normal"/>
+        <w:bidi w:val="0"/>
+        <w:jc w:val="left"/>
+        <w:rPr/>
+      </w:pPr>
+      <w:r>
+        <w:rPr/>
+      </w:r>
+    </w:p>
+    <w:p>
+      <w:pPr>
+        <w:pStyle w:val="TableContents"/>
         <w:bidi w:val="0"/>
         <w:jc w:val="left"/>
         <w:rPr/>
@@ -91,6 +266,7 @@
       <w:pgNumType w:fmt="decimal"/>
       <w:formProt w:val="false"/>
       <w:textDirection w:val="lrTb"/>
+      <w:docGrid w:type="default" w:linePitch="100" w:charSpace="0"/>
     </w:sectPr>
   </w:body>
 </w:document>
@@ -110,7 +286,6 @@
     </w:rPrDefault>
     <w:pPrDefault>
       <w:pPr>
-        <w:widowControl/>
         <w:suppressAutoHyphens w:val="true"/>
       </w:pPr>
     </w:pPrDefault>
@@ -120,7 +295,10 @@
     <w:qFormat/>
     <w:pPr>
       <w:widowControl/>
+      <w:suppressAutoHyphens w:val="true"/>
       <w:bidi w:val="0"/>
+      <w:spacing w:before="0" w:after="0"/>
+      <w:jc w:val="left"/>
     </w:pPr>
     <w:rPr>
       <w:rFonts w:ascii="Liberation Serif" w:hAnsi="Liberation Serif" w:eastAsia="Noto Serif CJK SC" w:cs="Noto Sans Devanagari"/>
@@ -131,10 +309,10 @@
       <w:lang w:val="es-ES" w:eastAsia="zh-CN" w:bidi="hi-IN"/>
     </w:rPr>
   </w:style>
-  <w:style w:type="paragraph" w:styleId="Ttulo">
-    <w:name w:val="Título"/>
-    <w:basedOn w:val="Normal"/>
-    <w:next w:val="Cuerpodetexto"/>
+  <w:style w:type="paragraph" w:styleId="Heading">
+    <w:name w:val="Heading"/>
+    <w:basedOn w:val="Normal"/>
+    <w:next w:val="TextBody"/>
     <w:qFormat/>
     <w:pPr>
       <w:keepNext w:val="true"/>
@@ -146,7 +324,7 @@
       <w:szCs w:val="28"/>
     </w:rPr>
   </w:style>
-  <w:style w:type="paragraph" w:styleId="Cuerpodetexto">
+  <w:style w:type="paragraph" w:styleId="TextBody">
     <w:name w:val="Body Text"/>
     <w:basedOn w:val="Normal"/>
     <w:pPr>
@@ -154,15 +332,15 @@
     </w:pPr>
     <w:rPr/>
   </w:style>
-  <w:style w:type="paragraph" w:styleId="Lista">
+  <w:style w:type="paragraph" w:styleId="List">
     <w:name w:val="List"/>
-    <w:basedOn w:val="Cuerpodetexto"/>
+    <w:basedOn w:val="TextBody"/>
     <w:pPr/>
     <w:rPr>
       <w:rFonts w:cs="Noto Sans Devanagari"/>
     </w:rPr>
   </w:style>
-  <w:style w:type="paragraph" w:styleId="Leyenda">
+  <w:style w:type="paragraph" w:styleId="Caption">
     <w:name w:val="Caption"/>
     <w:basedOn w:val="Normal"/>
     <w:qFormat/>
@@ -178,6 +356,32 @@
       <w:szCs w:val="24"/>
     </w:rPr>
   </w:style>
+  <w:style w:type="paragraph" w:styleId="Index">
+    <w:name w:val="Index"/>
+    <w:basedOn w:val="Normal"/>
+    <w:qFormat/>
+    <w:pPr>
+      <w:suppressLineNumbers/>
+    </w:pPr>
+    <w:rPr>
+      <w:rFonts w:cs="Noto Sans Devanagari"/>
+    </w:rPr>
+  </w:style>
+  <w:style w:type="paragraph" w:styleId="Ttulo">
+    <w:name w:val="Título"/>
+    <w:basedOn w:val="Normal"/>
+    <w:next w:val="TextBody"/>
+    <w:qFormat/>
+    <w:pPr>
+      <w:keepNext w:val="true"/>
+      <w:spacing w:before="240" w:after="120"/>
+    </w:pPr>
+    <w:rPr>
+      <w:rFonts w:ascii="Liberation Sans" w:hAnsi="Liberation Sans" w:eastAsia="Noto Sans CJK SC" w:cs="Noto Sans Devanagari"/>
+      <w:sz w:val="28"/>
+      <w:szCs w:val="28"/>
+    </w:rPr>
+  </w:style>
   <w:style w:type="paragraph" w:styleId="Ndice">
     <w:name w:val="Índice"/>
     <w:basedOn w:val="Normal"/>
@@ -189,5 +393,28 @@
       <w:rFonts w:cs="Noto Sans Devanagari"/>
     </w:rPr>
   </w:style>
+  <w:style w:type="paragraph" w:styleId="TableContents">
+    <w:name w:val="Table Contents"/>
+    <w:basedOn w:val="Normal"/>
+    <w:qFormat/>
+    <w:pPr>
+      <w:widowControl w:val="false"/>
+      <w:suppressLineNumbers/>
+    </w:pPr>
+    <w:rPr/>
+  </w:style>
+  <w:style w:type="paragraph" w:styleId="TableHeading">
+    <w:name w:val="Table Heading"/>
+    <w:basedOn w:val="TableContents"/>
+    <w:qFormat/>
+    <w:pPr>
+      <w:suppressLineNumbers/>
+      <w:jc w:val="center"/>
+    </w:pPr>
+    <w:rPr>
+      <w:b/>
+      <w:bCs/>
+    </w:rPr>
+  </w:style>
 </w:styles>
 </file>
</xml_diff>